<commit_message>
Added .odt and footnotes
</commit_message>
<xml_diff>
--- a/Tesi.docx
+++ b/Tesi.docx
@@ -273,7 +273,7 @@
           <w:vertAlign w:val="baseline"/>
           <w:lang w:val="it-IT"/>
         </w:rPr>
-        <w:t>1.1.1 Spiegazione</w:t>
+        <w:t>Spiegazione</w:t>
       </w:r>
     </w:p>
     <w:p>
@@ -1220,133 +1220,7 @@
           <w:vertAlign w:val="baseline"/>
           <w:lang w:val="it-IT"/>
         </w:rPr>
-        <w:t xml:space="preserve">Gli appicativi moderni si ritrovano sempre più spesso di fronte al problema di dover </w:t>
-      </w:r>
-      <w:r>
-        <w:rPr>
-          <w:rFonts w:eastAsia="Liberation Serif" w:cs="Liberation Serif"/>
-          <w:b w:val="false"/>
-          <w:i w:val="false"/>
-          <w:caps w:val="false"/>
-          <w:smallCaps w:val="false"/>
-          <w:strike w:val="false"/>
-          <w:dstrike w:val="false"/>
-          <w:color w:val="000000"/>
-          <w:position w:val="0"/>
-          <w:sz w:val="24"/>
-          <w:sz w:val="24"/>
-          <w:szCs w:val="24"/>
-          <w:u w:val="none"/>
-          <w:shd w:fill="auto" w:val="clear"/>
-          <w:vertAlign w:val="baseline"/>
-          <w:lang w:val="it-IT"/>
-        </w:rPr>
-        <w:t xml:space="preserve">mettere </w:t>
-      </w:r>
-      <w:r>
-        <w:rPr>
-          <w:rFonts w:eastAsia="Liberation Serif" w:cs="Liberation Serif"/>
-          <w:b w:val="false"/>
-          <w:i w:val="false"/>
-          <w:caps w:val="false"/>
-          <w:smallCaps w:val="false"/>
-          <w:strike w:val="false"/>
-          <w:dstrike w:val="false"/>
-          <w:color w:val="000000"/>
-          <w:position w:val="0"/>
-          <w:sz w:val="24"/>
-          <w:sz w:val="24"/>
-          <w:szCs w:val="24"/>
-          <w:u w:val="none"/>
-          <w:shd w:fill="auto" w:val="clear"/>
-          <w:vertAlign w:val="baseline"/>
-          <w:lang w:val="it-IT"/>
-        </w:rPr>
-        <w:t xml:space="preserve"> </w:t>
-      </w:r>
-      <w:r>
-        <w:rPr>
-          <w:rFonts w:eastAsia="Liberation Serif" w:cs="Liberation Serif"/>
-          <w:b w:val="false"/>
-          <w:i w:val="false"/>
-          <w:caps w:val="false"/>
-          <w:smallCaps w:val="false"/>
-          <w:strike w:val="false"/>
-          <w:dstrike w:val="false"/>
-          <w:color w:val="000000"/>
-          <w:position w:val="0"/>
-          <w:sz w:val="24"/>
-          <w:sz w:val="24"/>
-          <w:szCs w:val="24"/>
-          <w:u w:val="none"/>
-          <w:shd w:fill="auto" w:val="clear"/>
-          <w:vertAlign w:val="baseline"/>
-          <w:lang w:val="it-IT"/>
-        </w:rPr>
-        <w:t xml:space="preserve">in </w:t>
-      </w:r>
-      <w:r>
-        <w:rPr>
-          <w:rFonts w:eastAsia="Liberation Serif" w:cs="Liberation Serif"/>
-          <w:b w:val="false"/>
-          <w:i w:val="false"/>
-          <w:caps w:val="false"/>
-          <w:smallCaps w:val="false"/>
-          <w:strike w:val="false"/>
-          <w:dstrike w:val="false"/>
-          <w:color w:val="000000"/>
-          <w:position w:val="0"/>
-          <w:sz w:val="24"/>
-          <w:sz w:val="24"/>
-          <w:szCs w:val="24"/>
-          <w:u w:val="none"/>
-          <w:shd w:fill="auto" w:val="clear"/>
-          <w:vertAlign w:val="baseline"/>
-          <w:lang w:val="it-IT"/>
-        </w:rPr>
-        <w:t>comunica</w:t>
-      </w:r>
-      <w:r>
-        <w:rPr>
-          <w:rFonts w:eastAsia="Liberation Serif" w:cs="Liberation Serif"/>
-          <w:b w:val="false"/>
-          <w:i w:val="false"/>
-          <w:caps w:val="false"/>
-          <w:smallCaps w:val="false"/>
-          <w:strike w:val="false"/>
-          <w:dstrike w:val="false"/>
-          <w:color w:val="000000"/>
-          <w:position w:val="0"/>
-          <w:sz w:val="24"/>
-          <w:sz w:val="24"/>
-          <w:szCs w:val="24"/>
-          <w:u w:val="none"/>
-          <w:shd w:fill="auto" w:val="clear"/>
-          <w:vertAlign w:val="baseline"/>
-          <w:lang w:val="it-IT"/>
-        </w:rPr>
-        <w:t xml:space="preserve">zione </w:t>
-      </w:r>
-      <w:r>
-        <w:rPr>
-          <w:rFonts w:eastAsia="Liberation Serif" w:cs="Liberation Serif"/>
-          <w:b w:val="false"/>
-          <w:i w:val="false"/>
-          <w:caps w:val="false"/>
-          <w:smallCaps w:val="false"/>
-          <w:strike w:val="false"/>
-          <w:dstrike w:val="false"/>
-          <w:color w:val="000000"/>
-          <w:position w:val="0"/>
-          <w:sz w:val="24"/>
-          <w:sz w:val="24"/>
-          <w:szCs w:val="24"/>
-          <w:u w:val="none"/>
-          <w:shd w:fill="auto" w:val="clear"/>
-          <w:vertAlign w:val="baseline"/>
-          <w:lang w:val="it-IT"/>
-        </w:rPr>
-        <w:t xml:space="preserve">più elementi eterogenei tra loro, come per esempio un applicativo web con sensori IoT e un’applicazione mobile; oppure anche più microservizi separati di una stessa applicazione. Per forza di cose questi elementi avranno caratteristiche e funzioni molto diverse tra loro, rendendo difficile la comunicazione. </w:t>
+        <w:t xml:space="preserve">Gli appicativi moderni si ritrovano sempre più spesso di fronte al problema di dover mettere  in comunicazione più elementi eterogenei tra loro, come per esempio un applicativo web con sensori IoT e un’applicazione mobile; oppure anche più microservizi separati di una stessa applicazione. Per forza di cose questi elementi avranno caratteristiche e funzioni molto diverse tra loro, rendendo difficile la comunicazione. </w:t>
       </w:r>
     </w:p>
     <w:p>
@@ -1381,196 +1255,7 @@
           <w:vertAlign w:val="baseline"/>
           <w:lang w:val="it-IT"/>
         </w:rPr>
-        <w:t>Negli anni si è sempre adottat</w:t>
-      </w:r>
-      <w:r>
-        <w:rPr>
-          <w:rFonts w:eastAsia="Liberation Serif" w:cs="Liberation Serif"/>
-          <w:b w:val="false"/>
-          <w:i w:val="false"/>
-          <w:caps w:val="false"/>
-          <w:smallCaps w:val="false"/>
-          <w:strike w:val="false"/>
-          <w:dstrike w:val="false"/>
-          <w:color w:val="000000"/>
-          <w:position w:val="0"/>
-          <w:sz w:val="24"/>
-          <w:sz w:val="24"/>
-          <w:szCs w:val="24"/>
-          <w:u w:val="none"/>
-          <w:shd w:fill="auto" w:val="clear"/>
-          <w:vertAlign w:val="baseline"/>
-          <w:lang w:val="it-IT"/>
-        </w:rPr>
-        <w:t>o</w:t>
-      </w:r>
-      <w:r>
-        <w:rPr>
-          <w:rFonts w:eastAsia="Liberation Serif" w:cs="Liberation Serif"/>
-          <w:b w:val="false"/>
-          <w:i w:val="false"/>
-          <w:caps w:val="false"/>
-          <w:smallCaps w:val="false"/>
-          <w:strike w:val="false"/>
-          <w:dstrike w:val="false"/>
-          <w:color w:val="000000"/>
-          <w:position w:val="0"/>
-          <w:sz w:val="24"/>
-          <w:sz w:val="24"/>
-          <w:szCs w:val="24"/>
-          <w:u w:val="none"/>
-          <w:shd w:fill="auto" w:val="clear"/>
-          <w:vertAlign w:val="baseline"/>
-          <w:lang w:val="it-IT"/>
-        </w:rPr>
-        <w:t xml:space="preserve"> il pattern “request/response” che vede un elemento del sistema chiedere ad un secondo (o a più) i dati necessari, </w:t>
-      </w:r>
-      <w:r>
-        <w:rPr>
-          <w:rFonts w:eastAsia="Liberation Serif" w:cs="Liberation Serif"/>
-          <w:b w:val="false"/>
-          <w:i w:val="false"/>
-          <w:caps w:val="false"/>
-          <w:smallCaps w:val="false"/>
-          <w:strike w:val="false"/>
-          <w:dstrike w:val="false"/>
-          <w:color w:val="000000"/>
-          <w:position w:val="0"/>
-          <w:sz w:val="24"/>
-          <w:sz w:val="24"/>
-          <w:szCs w:val="24"/>
-          <w:u w:val="none"/>
-          <w:shd w:fill="auto" w:val="clear"/>
-          <w:vertAlign w:val="baseline"/>
-          <w:lang w:val="it-IT"/>
-        </w:rPr>
-        <w:t xml:space="preserve">di seguito </w:t>
-      </w:r>
-      <w:r>
-        <w:rPr>
-          <w:rFonts w:eastAsia="Liberation Serif" w:cs="Liberation Serif"/>
-          <w:b w:val="false"/>
-          <w:i w:val="false"/>
-          <w:caps w:val="false"/>
-          <w:smallCaps w:val="false"/>
-          <w:strike w:val="false"/>
-          <w:dstrike w:val="false"/>
-          <w:color w:val="000000"/>
-          <w:position w:val="0"/>
-          <w:sz w:val="24"/>
-          <w:sz w:val="24"/>
-          <w:szCs w:val="24"/>
-          <w:u w:val="none"/>
-          <w:shd w:fill="auto" w:val="clear"/>
-          <w:vertAlign w:val="baseline"/>
-          <w:lang w:val="it-IT"/>
-        </w:rPr>
-        <w:t xml:space="preserve">questo creerà una risposta e la </w:t>
-      </w:r>
-      <w:r>
-        <w:rPr>
-          <w:rFonts w:eastAsia="Liberation Serif" w:cs="Liberation Serif"/>
-          <w:b w:val="false"/>
-          <w:i w:val="false"/>
-          <w:caps w:val="false"/>
-          <w:smallCaps w:val="false"/>
-          <w:strike w:val="false"/>
-          <w:dstrike w:val="false"/>
-          <w:color w:val="000000"/>
-          <w:position w:val="0"/>
-          <w:sz w:val="24"/>
-          <w:sz w:val="24"/>
-          <w:szCs w:val="24"/>
-          <w:u w:val="none"/>
-          <w:shd w:fill="auto" w:val="clear"/>
-          <w:vertAlign w:val="baseline"/>
-          <w:lang w:val="it-IT"/>
-        </w:rPr>
-        <w:t>riporterà</w:t>
-      </w:r>
-      <w:r>
-        <w:rPr>
-          <w:rFonts w:eastAsia="Liberation Serif" w:cs="Liberation Serif"/>
-          <w:b w:val="false"/>
-          <w:i w:val="false"/>
-          <w:caps w:val="false"/>
-          <w:smallCaps w:val="false"/>
-          <w:strike w:val="false"/>
-          <w:dstrike w:val="false"/>
-          <w:color w:val="000000"/>
-          <w:position w:val="0"/>
-          <w:sz w:val="24"/>
-          <w:sz w:val="24"/>
-          <w:szCs w:val="24"/>
-          <w:u w:val="none"/>
-          <w:shd w:fill="auto" w:val="clear"/>
-          <w:vertAlign w:val="baseline"/>
-          <w:lang w:val="it-IT"/>
-        </w:rPr>
-        <w:t xml:space="preserve"> al primo che potrà </w:t>
-      </w:r>
-      <w:r>
-        <w:rPr>
-          <w:rFonts w:eastAsia="Liberation Serif" w:cs="Liberation Serif"/>
-          <w:b w:val="false"/>
-          <w:i w:val="false"/>
-          <w:caps w:val="false"/>
-          <w:smallCaps w:val="false"/>
-          <w:strike w:val="false"/>
-          <w:dstrike w:val="false"/>
-          <w:color w:val="000000"/>
-          <w:position w:val="0"/>
-          <w:sz w:val="24"/>
-          <w:sz w:val="24"/>
-          <w:szCs w:val="24"/>
-          <w:u w:val="none"/>
-          <w:shd w:fill="auto" w:val="clear"/>
-          <w:vertAlign w:val="baseline"/>
-          <w:lang w:val="it-IT"/>
-        </w:rPr>
-        <w:t xml:space="preserve">così </w:t>
-      </w:r>
-      <w:r>
-        <w:rPr>
-          <w:rFonts w:eastAsia="Liberation Serif" w:cs="Liberation Serif"/>
-          <w:b w:val="false"/>
-          <w:i w:val="false"/>
-          <w:caps w:val="false"/>
-          <w:smallCaps w:val="false"/>
-          <w:strike w:val="false"/>
-          <w:dstrike w:val="false"/>
-          <w:color w:val="000000"/>
-          <w:position w:val="0"/>
-          <w:sz w:val="24"/>
-          <w:sz w:val="24"/>
-          <w:szCs w:val="24"/>
-          <w:u w:val="none"/>
-          <w:shd w:fill="auto" w:val="clear"/>
-          <w:vertAlign w:val="baseline"/>
-          <w:lang w:val="it-IT"/>
-        </w:rPr>
-        <w:t xml:space="preserve">riprendere con l’esecuzione normale. Questo pattern funziona bene ed è di semplice implementazione, ma ha alcuni punti in cui non risulta ottimale, come ad esempio la situazione in cui un </w:t>
-      </w:r>
-      <w:r>
-        <w:rPr>
-          <w:rFonts w:eastAsia="Liberation Serif" w:cs="Liberation Serif"/>
-          <w:b w:val="false"/>
-          <w:i w:val="false"/>
-          <w:caps w:val="false"/>
-          <w:smallCaps w:val="false"/>
-          <w:strike w:val="false"/>
-          <w:dstrike w:val="false"/>
-          <w:color w:val="000000"/>
-          <w:position w:val="0"/>
-          <w:sz w:val="24"/>
-          <w:sz w:val="24"/>
-          <w:szCs w:val="24"/>
-          <w:u w:val="none"/>
-          <w:shd w:fill="auto" w:val="clear"/>
-          <w:vertAlign w:val="baseline"/>
-          <w:lang w:val="it-IT"/>
-        </w:rPr>
-        <w:t>componente deve attendere che una certa risorsa sia pronta per essere letta per poter continuare il proprio ciclo di esecuzione. Con il pattern request/response, l’unico modo per ricevere questa risorsa, sarebbe continuare a chiederla finché non risulta effettivamente pronta; metodo che però comporta uno spreco di risorse e porta inevitabilmente a richieste a vuoto.</w:t>
+        <w:t>Negli anni si è sempre adottato il pattern “request/response” che vede un elemento del sistema chiedere ad un secondo (o a più) i dati necessari, di seguito questo creerà una risposta e la riporterà al primo che potrà così riprendere con l’esecuzione normale. Questo pattern funziona bene ed è di semplice implementazione, ma ha alcuni punti in cui non risulta ottimale, come ad esempio la situazione in cui un componente deve attendere che una certa risorsa sia pronta per essere letta per poter continuare il proprio ciclo di esecuzione. Con il pattern request/response, l’unico modo per ricevere questa risorsa, sarebbe continuare a chiederla finché non risulta effettivamente pronta; metodo che però comporta uno spreco di risorse e porta inevitabilmente a richieste a vuoto.</w:t>
       </w:r>
     </w:p>
     <w:p>
@@ -1640,7 +1325,7 @@
           <w:vertAlign w:val="baseline"/>
           <w:lang w:val="it-IT"/>
         </w:rPr>
-        <w:t xml:space="preserve">L’architettura basata ad eventi </w:t>
+        <w:t>L’architettura basata ad eventi (EDA) “definisce una metodologia per la progettazione e l'implementazione di applicazioni e sistemi in cui gli eventi si trasmettono tra componenti software e servizi disaccoppiati”</w:t>
       </w:r>
       <w:r>
         <w:rPr>
@@ -1652,16 +1337,14 @@
           <w:strike w:val="false"/>
           <w:dstrike w:val="false"/>
           <w:color w:val="000000"/>
-          <w:position w:val="0"/>
-          <w:sz w:val="24"/>
-          <w:sz w:val="24"/>
-          <w:szCs w:val="24"/>
-          <w:u w:val="none"/>
-          <w:shd w:fill="auto" w:val="clear"/>
-          <w:vertAlign w:val="baseline"/>
-          <w:lang w:val="it-IT"/>
-        </w:rPr>
-        <w:t>(EDA) “definisce una metodologia per la progettazione e l'implementazione di applicazioni e sistemi in cui gli eventi si trasmettono tra componenti software e servizi disaccoppiati”</w:t>
+          <w:sz w:val="28"/>
+          <w:szCs w:val="24"/>
+          <w:u w:val="none"/>
+          <w:shd w:fill="auto" w:val="clear"/>
+          <w:vertAlign w:val="superscript"/>
+          <w:lang w:val="it-IT"/>
+        </w:rPr>
+        <w:t>1</w:t>
       </w:r>
       <w:r>
         <w:rPr>
@@ -1673,77 +1356,16 @@
           <w:strike w:val="false"/>
           <w:dstrike w:val="false"/>
           <w:color w:val="000000"/>
-          <w:sz w:val="28"/>
-          <w:szCs w:val="24"/>
-          <w:u w:val="none"/>
-          <w:shd w:fill="auto" w:val="clear"/>
-          <w:vertAlign w:val="superscript"/>
-          <w:lang w:val="it-IT"/>
-        </w:rPr>
-        <w:t>1</w:t>
-      </w:r>
-      <w:r>
-        <w:rPr>
-          <w:rFonts w:eastAsia="Liberation Serif" w:cs="Liberation Serif"/>
-          <w:b w:val="false"/>
-          <w:i w:val="false"/>
-          <w:caps w:val="false"/>
-          <w:smallCaps w:val="false"/>
-          <w:strike w:val="false"/>
-          <w:dstrike w:val="false"/>
-          <w:color w:val="000000"/>
-          <w:position w:val="0"/>
-          <w:sz w:val="24"/>
-          <w:sz w:val="24"/>
-          <w:szCs w:val="24"/>
-          <w:u w:val="none"/>
-          <w:shd w:fill="auto" w:val="clear"/>
-          <w:vertAlign w:val="baseline"/>
-          <w:lang w:val="it-IT"/>
-        </w:rPr>
-        <w:t xml:space="preserve">. </w:t>
-      </w:r>
-      <w:r>
-        <w:rPr>
-          <w:rFonts w:eastAsia="Liberation Serif" w:cs="Liberation Serif"/>
-          <w:b w:val="false"/>
-          <w:i w:val="false"/>
-          <w:caps w:val="false"/>
-          <w:smallCaps w:val="false"/>
-          <w:strike w:val="false"/>
-          <w:dstrike w:val="false"/>
-          <w:color w:val="000000"/>
-          <w:position w:val="0"/>
-          <w:sz w:val="24"/>
-          <w:sz w:val="24"/>
-          <w:szCs w:val="24"/>
-          <w:u w:val="none"/>
-          <w:shd w:fill="auto" w:val="clear"/>
-          <w:vertAlign w:val="baseline"/>
-          <w:lang w:val="it-IT"/>
-        </w:rPr>
-        <w:t>Pe</w:t>
-      </w:r>
-      <w:r>
-        <w:rPr>
-          <w:rFonts w:eastAsia="Liberation Serif" w:cs="Liberation Serif"/>
-          <w:b w:val="false"/>
-          <w:i w:val="false"/>
-          <w:caps w:val="false"/>
-          <w:smallCaps w:val="false"/>
-          <w:strike w:val="false"/>
-          <w:dstrike w:val="false"/>
-          <w:color w:val="000000"/>
-          <w:position w:val="0"/>
-          <w:sz w:val="24"/>
-          <w:sz w:val="24"/>
-          <w:szCs w:val="24"/>
-          <w:u w:val="none"/>
-          <w:shd w:fill="auto" w:val="clear"/>
-          <w:vertAlign w:val="baseline"/>
-          <w:lang w:val="it-IT"/>
-        </w:rPr>
-        <w:t>r “evento” si intende un cambio significativo di stato che può essere di interesse all’interno del sistema, per cui valga la pena che gli altri componenti vengano notificati.</w:t>
+          <w:position w:val="0"/>
+          <w:sz w:val="24"/>
+          <w:sz w:val="24"/>
+          <w:szCs w:val="24"/>
+          <w:u w:val="none"/>
+          <w:shd w:fill="auto" w:val="clear"/>
+          <w:vertAlign w:val="baseline"/>
+          <w:lang w:val="it-IT"/>
+        </w:rPr>
+        <w:t>. Per “evento” si intende un cambio significativo di stato che può essere di interesse all’interno del sistema, per cui valga la pena che gli altri componenti vengano notificati.</w:t>
       </w:r>
     </w:p>
     <w:p>
@@ -1778,49 +1400,7 @@
           <w:vertAlign w:val="baseline"/>
           <w:lang w:val="it-IT"/>
         </w:rPr>
-        <w:t xml:space="preserve">Questo modello va a sostituire, in determinate situazioni, il tradizionale modello “request/response”, in quanto non vi sarà più bisogno di richiedere </w:t>
-      </w:r>
-      <w:r>
-        <w:rPr>
-          <w:rFonts w:eastAsia="Liberation Serif" w:cs="Liberation Serif"/>
-          <w:b w:val="false"/>
-          <w:i w:val="false"/>
-          <w:caps w:val="false"/>
-          <w:smallCaps w:val="false"/>
-          <w:strike w:val="false"/>
-          <w:dstrike w:val="false"/>
-          <w:color w:val="000000"/>
-          <w:position w:val="0"/>
-          <w:sz w:val="24"/>
-          <w:sz w:val="24"/>
-          <w:szCs w:val="24"/>
-          <w:u w:val="none"/>
-          <w:shd w:fill="auto" w:val="clear"/>
-          <w:vertAlign w:val="baseline"/>
-          <w:lang w:val="it-IT"/>
-        </w:rPr>
-        <w:t xml:space="preserve">continuamente </w:t>
-      </w:r>
-      <w:r>
-        <w:rPr>
-          <w:rFonts w:eastAsia="Liberation Serif" w:cs="Liberation Serif"/>
-          <w:b w:val="false"/>
-          <w:i w:val="false"/>
-          <w:caps w:val="false"/>
-          <w:smallCaps w:val="false"/>
-          <w:strike w:val="false"/>
-          <w:dstrike w:val="false"/>
-          <w:color w:val="000000"/>
-          <w:position w:val="0"/>
-          <w:sz w:val="24"/>
-          <w:sz w:val="24"/>
-          <w:szCs w:val="24"/>
-          <w:u w:val="none"/>
-          <w:shd w:fill="auto" w:val="clear"/>
-          <w:vertAlign w:val="baseline"/>
-          <w:lang w:val="it-IT"/>
-        </w:rPr>
-        <w:t>le risorse, ma ogni elemento verrà notificato e riceverà la risorsa automaticamente.</w:t>
+        <w:t>Questo modello va a sostituire, in determinate situazioni, il tradizionale modello “request/response”, in quanto non vi sarà più bisogno di richiedere continuamente le risorse, ma ogni elemento verrà notificato e riceverà la risorsa automaticamente.</w:t>
       </w:r>
     </w:p>
     <w:p>
@@ -2031,7 +1611,9 @@
         </w:rPr>
       </w:pPr>
       <w:r>
-        <w:rPr/>
+        <w:rPr>
+          <w:lang w:val="it-IT"/>
+        </w:rPr>
       </w:r>
     </w:p>
     <w:p>
@@ -2104,175 +1686,7 @@
           <w:vertAlign w:val="baseline"/>
           <w:lang w:val="it-IT"/>
         </w:rPr>
-        <w:t xml:space="preserve">Abbreviato spesso in pub/sub, è un pattern usato per permettere una comunicazione asincrona tra componenti di un applicativo, prevedendo la pubblicazione di </w:t>
-      </w:r>
-      <w:r>
-        <w:rPr>
-          <w:rFonts w:eastAsia="Liberation Serif" w:cs="Liberation Serif"/>
-          <w:b w:val="false"/>
-          <w:i w:val="false"/>
-          <w:caps w:val="false"/>
-          <w:smallCaps w:val="false"/>
-          <w:strike w:val="false"/>
-          <w:dstrike w:val="false"/>
-          <w:color w:val="000000"/>
-          <w:position w:val="0"/>
-          <w:sz w:val="24"/>
-          <w:sz w:val="24"/>
-          <w:szCs w:val="24"/>
-          <w:u w:val="none"/>
-          <w:shd w:fill="auto" w:val="clear"/>
-          <w:vertAlign w:val="baseline"/>
-          <w:lang w:val="it-IT"/>
-        </w:rPr>
-        <w:t>messaggi</w:t>
-      </w:r>
-      <w:r>
-        <w:rPr>
-          <w:rFonts w:eastAsia="Liberation Serif" w:cs="Liberation Serif"/>
-          <w:b w:val="false"/>
-          <w:i w:val="false"/>
-          <w:caps w:val="false"/>
-          <w:smallCaps w:val="false"/>
-          <w:strike w:val="false"/>
-          <w:dstrike w:val="false"/>
-          <w:color w:val="000000"/>
-          <w:position w:val="0"/>
-          <w:sz w:val="24"/>
-          <w:sz w:val="24"/>
-          <w:szCs w:val="24"/>
-          <w:u w:val="none"/>
-          <w:shd w:fill="auto" w:val="clear"/>
-          <w:vertAlign w:val="baseline"/>
-          <w:lang w:val="it-IT"/>
-        </w:rPr>
-        <w:t xml:space="preserve"> e la </w:t>
-      </w:r>
-      <w:r>
-        <w:rPr>
-          <w:rFonts w:eastAsia="Liberation Serif" w:cs="Liberation Serif"/>
-          <w:b w:val="false"/>
-          <w:i w:val="false"/>
-          <w:caps w:val="false"/>
-          <w:smallCaps w:val="false"/>
-          <w:strike w:val="false"/>
-          <w:dstrike w:val="false"/>
-          <w:color w:val="000000"/>
-          <w:position w:val="0"/>
-          <w:sz w:val="24"/>
-          <w:sz w:val="24"/>
-          <w:szCs w:val="24"/>
-          <w:u w:val="none"/>
-          <w:shd w:fill="auto" w:val="clear"/>
-          <w:vertAlign w:val="baseline"/>
-          <w:lang w:val="it-IT"/>
-        </w:rPr>
-        <w:t xml:space="preserve">loro </w:t>
-      </w:r>
-      <w:r>
-        <w:rPr>
-          <w:rFonts w:eastAsia="Liberation Serif" w:cs="Liberation Serif"/>
-          <w:b w:val="false"/>
-          <w:i w:val="false"/>
-          <w:caps w:val="false"/>
-          <w:smallCaps w:val="false"/>
-          <w:strike w:val="false"/>
-          <w:dstrike w:val="false"/>
-          <w:color w:val="000000"/>
-          <w:position w:val="0"/>
-          <w:sz w:val="24"/>
-          <w:sz w:val="24"/>
-          <w:szCs w:val="24"/>
-          <w:u w:val="none"/>
-          <w:shd w:fill="auto" w:val="clear"/>
-          <w:vertAlign w:val="baseline"/>
-          <w:lang w:val="it-IT"/>
-        </w:rPr>
-        <w:t xml:space="preserve">ricezione </w:t>
-      </w:r>
-      <w:r>
-        <w:rPr>
-          <w:rFonts w:eastAsia="Liberation Serif" w:cs="Liberation Serif"/>
-          <w:b w:val="false"/>
-          <w:i w:val="false"/>
-          <w:caps w:val="false"/>
-          <w:smallCaps w:val="false"/>
-          <w:strike w:val="false"/>
-          <w:dstrike w:val="false"/>
-          <w:color w:val="000000"/>
-          <w:position w:val="0"/>
-          <w:sz w:val="24"/>
-          <w:sz w:val="24"/>
-          <w:szCs w:val="24"/>
-          <w:u w:val="none"/>
-          <w:shd w:fill="auto" w:val="clear"/>
-          <w:vertAlign w:val="baseline"/>
-          <w:lang w:val="it-IT"/>
-        </w:rPr>
-        <w:t>dal</w:t>
-      </w:r>
-      <w:r>
-        <w:rPr>
-          <w:rFonts w:eastAsia="Liberation Serif" w:cs="Liberation Serif"/>
-          <w:b w:val="false"/>
-          <w:i w:val="false"/>
-          <w:caps w:val="false"/>
-          <w:smallCaps w:val="false"/>
-          <w:strike w:val="false"/>
-          <w:dstrike w:val="false"/>
-          <w:color w:val="000000"/>
-          <w:position w:val="0"/>
-          <w:sz w:val="24"/>
-          <w:sz w:val="24"/>
-          <w:szCs w:val="24"/>
-          <w:u w:val="none"/>
-          <w:shd w:fill="auto" w:val="clear"/>
-          <w:vertAlign w:val="baseline"/>
-          <w:lang w:val="it-IT"/>
-        </w:rPr>
-        <w:t xml:space="preserve">le </w:t>
-      </w:r>
-      <w:r>
-        <w:rPr>
-          <w:rFonts w:eastAsia="Liberation Serif" w:cs="Liberation Serif"/>
-          <w:b w:val="false"/>
-          <w:i w:val="false"/>
-          <w:caps w:val="false"/>
-          <w:smallCaps w:val="false"/>
-          <w:strike w:val="false"/>
-          <w:dstrike w:val="false"/>
-          <w:color w:val="000000"/>
-          <w:position w:val="0"/>
-          <w:sz w:val="24"/>
-          <w:sz w:val="24"/>
-          <w:szCs w:val="24"/>
-          <w:u w:val="none"/>
-          <w:shd w:fill="auto" w:val="clear"/>
-          <w:vertAlign w:val="baseline"/>
-          <w:lang w:val="it-IT"/>
-        </w:rPr>
-        <w:t>parti interessate a riceverli</w:t>
-      </w:r>
-      <w:r>
-        <w:rPr>
-          <w:rFonts w:eastAsia="Liberation Serif" w:cs="Liberation Serif"/>
-          <w:b w:val="false"/>
-          <w:i w:val="false"/>
-          <w:caps w:val="false"/>
-          <w:smallCaps w:val="false"/>
-          <w:strike w:val="false"/>
-          <w:dstrike w:val="false"/>
-          <w:color w:val="000000"/>
-          <w:position w:val="0"/>
-          <w:sz w:val="24"/>
-          <w:sz w:val="24"/>
-          <w:szCs w:val="24"/>
-          <w:u w:val="none"/>
-          <w:shd w:fill="auto" w:val="clear"/>
-          <w:vertAlign w:val="baseline"/>
-          <w:lang w:val="it-IT"/>
-        </w:rPr>
-        <w:t>.</w:t>
+        <w:t>Abbreviato spesso in pub/sub, è un pattern usato per permettere una comunicazione asincrona tra componenti di un applicativo, prevedendo la pubblicazione di messaggi e la loro ricezione dalle parti interessate a riceverli.</w:t>
       </w:r>
     </w:p>
     <w:p>
@@ -3013,7 +2427,36 @@
         <w:rPr>
           <w:lang w:val="it-IT"/>
         </w:rPr>
-        <w:t xml:space="preserve">Abbreviato in SSE, si tratta di un modello di comunicazione web ad eventi, che permette di aprire una comunicazione con cui i dati vengono inviati in modo asincrono a fronte di un’unica richiesta da parte del client e funzionano usando una connessione HTTP “di lunga durata” che rimarrà aperta finché uno tra client o server non la termina. </w:t>
+        <w:t>Abbreviato in SSE “</w:t>
+      </w:r>
+      <w:r>
+        <w:rPr>
+          <w:i/>
+          <w:iCs/>
+          <w:lang w:val="it-IT"/>
+        </w:rPr>
+        <w:t>è una tecnologia HTML5 che consente al server di inviare nuovi dati ai clienti</w:t>
+      </w:r>
+      <w:r>
+        <w:rPr>
+          <w:lang w:val="it-IT"/>
+        </w:rPr>
+        <w:t>”</w:t>
+      </w:r>
+      <w:r>
+        <w:rPr>
+          <w:sz w:val="24"/>
+          <w:szCs w:val="24"/>
+          <w:vertAlign w:val="superscript"/>
+          <w:lang w:val="it-IT"/>
+        </w:rPr>
+        <w:t>1</w:t>
+      </w:r>
+      <w:r>
+        <w:rPr>
+          <w:lang w:val="it-IT"/>
+        </w:rPr>
+        <w:t xml:space="preserve"> e di tratta di un modello di comunicazione web ad eventi, che permette di aprire una comunicazione con cui i dati vengono inviati in modo asincrono a fronte di un’unica richiesta da parte del client e funzionano usando una connessione HTTP “di lunga durata” che rimarrà aperta finché uno tra client o server non la termina. </w:t>
       </w:r>
     </w:p>
     <w:p>

</xml_diff>